<commit_message>
phone number made callable
</commit_message>
<xml_diff>
--- a/assets/pdf/Nikhil_Sharma_Resume.docx
+++ b/assets/pdf/Nikhil_Sharma_Resume.docx
@@ -84,7 +84,31 @@
             <w:szCs w:val="20"/>
             <w:u w:val="none"/>
           </w:rPr>
-          <w:t>+91-9968-944-825</w:t>
+          <w:t>+91-9968-9</w:t>
+        </w:r>
+        <w:r>
+          <w:rPr>
+            <w:rStyle w:val="Hyperlink"/>
+            <w:rFonts w:ascii="Candara" w:hAnsi="Candara" w:cstheme="minorHAnsi"/>
+            <w:b/>
+            <w:bCs/>
+            <w:sz w:val="20"/>
+            <w:szCs w:val="20"/>
+            <w:u w:val="none"/>
+          </w:rPr>
+          <w:t>4</w:t>
+        </w:r>
+        <w:r>
+          <w:rPr>
+            <w:rStyle w:val="Hyperlink"/>
+            <w:rFonts w:ascii="Candara" w:hAnsi="Candara" w:cstheme="minorHAnsi"/>
+            <w:b/>
+            <w:bCs/>
+            <w:sz w:val="20"/>
+            <w:szCs w:val="20"/>
+            <w:u w:val="none"/>
+          </w:rPr>
+          <w:t>4-825</w:t>
         </w:r>
       </w:hyperlink>
       <w:r>
@@ -1106,28 +1130,7 @@
           <w:rFonts w:ascii="Candara" w:hAnsi="Candara" w:cstheme="minorHAnsi"/>
           <w:bCs/>
         </w:rPr>
-        <w:t xml:space="preserve"> </w:t>
-      </w:r>
-      <w:r>
-        <w:rPr>
-          <w:rFonts w:ascii="Candara" w:hAnsi="Candara" w:cstheme="minorHAnsi"/>
-          <w:bCs/>
-        </w:rPr>
-        <w:t xml:space="preserve">Supervised &amp; Un-supervised, NLP, </w:t>
-      </w:r>
-      <w:r>
-        <w:rPr>
-          <w:rFonts w:ascii="Candara" w:hAnsi="Candara" w:cstheme="minorHAnsi"/>
-          <w:bCs/>
-        </w:rPr>
-        <w:t xml:space="preserve">Clustering, </w:t>
-      </w:r>
-      <w:r>
-        <w:rPr>
-          <w:rFonts w:ascii="Candara" w:hAnsi="Candara" w:cstheme="minorHAnsi"/>
-          <w:bCs/>
-        </w:rPr>
-        <w:t>Deep Learning, Scripting and Automation.</w:t>
+        <w:t xml:space="preserve"> Supervised &amp; Un-supervised, NLP, Clustering, Deep Learning, Scripting and Automation.</w:t>
       </w:r>
     </w:p>
     <w:p>
@@ -2091,33 +2094,13 @@
           <w:b/>
           <w:bCs/>
         </w:rPr>
-        <w:t>Fish TTS</w:t>
-      </w:r>
-      <w:r>
-        <w:rPr>
-          <w:rFonts w:ascii="Candara" w:hAnsi="Candara" w:cstheme="minorHAnsi"/>
-          <w:b/>
-          <w:bCs/>
-        </w:rPr>
-        <w:t xml:space="preserve"> model</w:t>
-      </w:r>
-      <w:r>
-        <w:rPr>
-          <w:rFonts w:ascii="Candara" w:hAnsi="Candara" w:cstheme="minorHAnsi"/>
-        </w:rPr>
-        <w:t>, ensuring natural speech</w:t>
-      </w:r>
-      <w:r>
-        <w:rPr>
-          <w:rFonts w:ascii="Candara" w:hAnsi="Candara" w:cstheme="minorHAnsi"/>
-        </w:rPr>
-        <w:t xml:space="preserve"> in Hindi</w:t>
-      </w:r>
-      <w:r>
-        <w:rPr>
-          <w:rFonts w:ascii="Candara" w:hAnsi="Candara" w:cstheme="minorHAnsi"/>
-        </w:rPr>
-        <w:t xml:space="preserve"> and cutting external service costs.</w:t>
+        <w:t>Fish TTS model</w:t>
+      </w:r>
+      <w:r>
+        <w:rPr>
+          <w:rFonts w:ascii="Candara" w:hAnsi="Candara" w:cstheme="minorHAnsi"/>
+        </w:rPr>
+        <w:t>, ensuring natural speech in Hindi and cutting external service costs.</w:t>
       </w:r>
     </w:p>
     <w:p>
@@ -2728,15 +2711,7 @@
           <w:bCs/>
         </w:rPr>
         <w:lastRenderedPageBreak/>
-        <w:t>Computer Vision</w:t>
-      </w:r>
-      <w:r>
-        <w:rPr>
-          <w:rFonts w:ascii="Candara" w:hAnsi="Candara" w:cstheme="minorHAnsi"/>
-          <w:b/>
-          <w:bCs/>
-        </w:rPr>
-        <w:t xml:space="preserve"> - </w:t>
+        <w:t xml:space="preserve">Computer Vision - </w:t>
       </w:r>
       <w:r>
         <w:rPr>

</xml_diff>